<commit_message>
Cambios en NLP Americas Methodology
</commit_message>
<xml_diff>
--- a/NLP Americas NLLB Methodology.docx
+++ b/NLP Americas NLLB Methodology.docx
@@ -34,6 +34,29 @@
         <w:contextualSpacing/>
       </w:pPr>
       <w:r>
+        <w:t xml:space="preserve">The list of available language is here: </w:t>
+      </w:r>
+      <w:hyperlink r:id="rId7" w:history="1">
+        <w:r>
+          <w:rPr>
+            <w:rStyle w:val="Hyperlink"/>
+          </w:rPr>
+          <w:t>https://github.com/openlanguagedata/flores</w:t>
+        </w:r>
+      </w:hyperlink>
+    </w:p>
+    <w:p>
+      <w:pPr>
+        <w:spacing w:after="0" w:line="240" w:lineRule="auto"/>
+        <w:contextualSpacing/>
+      </w:pPr>
+    </w:p>
+    <w:p>
+      <w:pPr>
+        <w:spacing w:after="0" w:line="240" w:lineRule="auto"/>
+        <w:contextualSpacing/>
+      </w:pPr>
+      <w:r>
         <w:t>Next, I define each of the steps of the process carried out</w:t>
       </w:r>
       <w:r>
@@ -214,7 +237,6 @@
         <w:spacing w:after="0" w:line="240" w:lineRule="auto"/>
       </w:pPr>
       <w:r>
-        <w:lastRenderedPageBreak/>
         <w:t>Preparing the training loop</w:t>
       </w:r>
     </w:p>

</xml_diff>